<commit_message>
New translations 11_Game theory (Split or Steal) corrected subtitles.docx (Italian)
</commit_message>
<xml_diff>
--- a/video_subtitles/translation/ita/11_Game theory (Split or Steal) corrected subtitles.docx
+++ b/video_subtitles/translation/ita/11_Game theory (Split or Steal) corrected subtitles.docx
@@ -66,7 +66,7 @@
           <w:sz w:val="22"/>
           <w:shd w:fill="auto" w:val="clear"/>
         </w:rPr>
-        <w:t>[Music]</w:t>
+        <w:t>[Musica]</w:t>
       </w:r>
     </w:p>
     <w:p>
@@ -133,7 +133,7 @@
           <w:sz w:val="22"/>
           <w:shd w:fill="auto" w:val="clear"/>
         </w:rPr>
-        <w:t>Introduction</w:t>
+        <w:t>Introduzione</w:t>
       </w:r>
     </w:p>
     <w:p>
@@ -200,7 +200,7 @@
           <w:sz w:val="22"/>
           <w:shd w:fill="auto" w:val="clear"/>
         </w:rPr>
-        <w:t xml:space="preserve">Hi everyone I'm sony from London in the</w:t>
+        <w:t xml:space="preserve">Ciao a tutti, sono Sony, da Londra, Regno</w:t>
       </w:r>
     </w:p>
     <w:p>
@@ -267,7 +267,7 @@
           <w:sz w:val="22"/>
           <w:shd w:fill="auto" w:val="clear"/>
         </w:rPr>
-        <w:t xml:space="preserve">UK and today I have a really exciting</w:t>
+        <w:t xml:space="preserve">Unito e oggi ho un video davvero</w:t>
       </w:r>
     </w:p>
     <w:p>
@@ -334,33 +334,33 @@
           <w:sz w:val="22"/>
           <w:shd w:fill="auto" w:val="clear"/>
         </w:rPr>
-        <w:t xml:space="preserve">video for you for the Virtual Maths</w:t>
-      </w:r>
-    </w:p>
-    <w:p>
-      <w:pPr>
-        <w:spacing w:before="0" w:after="0" w:line="240"/>
-        <w:ind w:right="0" w:left="0" w:firstLine="0"/>
-        <w:jc w:val="left"/>
-        <w:rPr>
-          <w:rFonts w:ascii="Courier New" w:hAnsi="Courier New" w:cs="Courier New" w:eastAsia="Courier New"/>
-          <w:color w:val="auto"/>
-          <w:spacing w:val="0"/>
-          <w:position w:val="0"/>
-          <w:sz w:val="22"/>
-          <w:shd w:fill="auto" w:val="clear"/>
-        </w:rPr>
-      </w:pPr>
-      <w:r>
-        <w:rPr>
-          <w:rFonts w:ascii="Courier New" w:hAnsi="Courier New" w:cs="Courier New" w:eastAsia="Courier New"/>
-          <w:color w:val="auto"/>
-          <w:spacing w:val="0"/>
-          <w:position w:val="0"/>
-          <w:sz w:val="22"/>
-          <w:shd w:fill="auto" w:val="clear"/>
-        </w:rPr>
-        <w:t xml:space="preserve">Camp (VMC)</w:t>
+        <w:t xml:space="preserve">entusiasmante per voi per il Campo Virtuale</w:t>
+      </w:r>
+    </w:p>
+    <w:p>
+      <w:pPr>
+        <w:spacing w:before="0" w:after="0" w:line="240"/>
+        <w:ind w:right="0" w:left="0" w:firstLine="0"/>
+        <w:jc w:val="left"/>
+        <w:rPr>
+          <w:rFonts w:ascii="Courier New" w:hAnsi="Courier New" w:cs="Courier New" w:eastAsia="Courier New"/>
+          <w:color w:val="auto"/>
+          <w:spacing w:val="0"/>
+          <w:position w:val="0"/>
+          <w:sz w:val="22"/>
+          <w:shd w:fill="auto" w:val="clear"/>
+        </w:rPr>
+      </w:pPr>
+      <w:r>
+        <w:rPr>
+          <w:rFonts w:ascii="Courier New" w:hAnsi="Courier New" w:cs="Courier New" w:eastAsia="Courier New"/>
+          <w:color w:val="auto"/>
+          <w:spacing w:val="0"/>
+          <w:position w:val="0"/>
+          <w:sz w:val="22"/>
+          <w:shd w:fill="auto" w:val="clear"/>
+        </w:rPr>
+        <w:t xml:space="preserve">di Matematica (VMC)</w:t>
       </w:r>
     </w:p>
     <w:p>
@@ -427,7 +427,7 @@
           <w:sz w:val="22"/>
           <w:shd w:fill="auto" w:val="clear"/>
         </w:rPr>
-        <w:t xml:space="preserve">We're going to play a fun mathematical game called split or steal</w:t>
+        <w:t xml:space="preserve">Giocheremo a un divertente gioco matematico noto come dividi o ruba,</w:t>
       </w:r>
     </w:p>
     <w:p>
@@ -494,7 +494,7 @@
           <w:sz w:val="22"/>
           <w:shd w:fill="auto" w:val="clear"/>
         </w:rPr>
-        <w:t xml:space="preserve">and this game is a two player game.</w:t>
+        <w:t xml:space="preserve">un gioco per due giocatori.</w:t>
       </w:r>
     </w:p>
     <w:p>
@@ -561,7 +561,7 @@
           <w:sz w:val="22"/>
           <w:shd w:fill="auto" w:val="clear"/>
         </w:rPr>
-        <w:t xml:space="preserve">So a quick introduction split or steal</w:t>
+        <w:t xml:space="preserve">Quindi, ecco una rapida introduzione a dividi o ruba</w:t>
       </w:r>
     </w:p>
     <w:p>
@@ -628,7 +628,7 @@
           <w:sz w:val="22"/>
           <w:shd w:fill="auto" w:val="clear"/>
         </w:rPr>
-        <w:t xml:space="preserve">is a game based on the famous Prisoners Dilemma which you might have</w:t>
+        <w:t xml:space="preserve">È un gioco basato sul famoso Dilemma dei Prigionieri, che potreste</w:t>
       </w:r>
     </w:p>
     <w:p>
@@ -695,7 +695,7 @@
           <w:sz w:val="22"/>
           <w:shd w:fill="auto" w:val="clear"/>
         </w:rPr>
-        <w:t xml:space="preserve">heard of before</w:t>
+        <w:t xml:space="preserve">aver sentito prima</w:t>
       </w:r>
     </w:p>
     <w:p>
@@ -762,7 +762,7 @@
           <w:sz w:val="22"/>
           <w:shd w:fill="auto" w:val="clear"/>
         </w:rPr>
-        <w:t xml:space="preserve">It's an interesting new branch of maths called Game Theory</w:t>
+        <w:t xml:space="preserve">È un interessante nuovo ramo della matematica, detto Teoria del Gioco,</w:t>
       </w:r>
     </w:p>
     <w:p>
@@ -829,7 +829,7 @@
           <w:sz w:val="22"/>
           <w:shd w:fill="auto" w:val="clear"/>
         </w:rPr>
-        <w:t xml:space="preserve">Where when making your choice you also need to consider</w:t>
+        <w:t xml:space="preserve">in cui facendo le proprie scelte, si deve anche considerare</w:t>
       </w:r>
     </w:p>
     <w:p>
@@ -896,7 +896,7 @@
           <w:sz w:val="22"/>
           <w:shd w:fill="auto" w:val="clear"/>
         </w:rPr>
-        <w:t xml:space="preserve">The other player's choice</w:t>
+        <w:t xml:space="preserve">la scelta dell'altro giocatore</w:t>
       </w:r>
     </w:p>
     <w:p>
@@ -963,7 +963,7 @@
           <w:sz w:val="22"/>
           <w:shd w:fill="auto" w:val="clear"/>
         </w:rPr>
-        <w:t xml:space="preserve">This means your choices are interdependent </w:t>
+        <w:t xml:space="preserve">Questo significa che le tue scelte sono interdipendenti </w:t>
       </w:r>
     </w:p>
     <w:p>
@@ -1030,7 +1030,7 @@
           <w:sz w:val="22"/>
           <w:shd w:fill="auto" w:val="clear"/>
         </w:rPr>
-        <w:t xml:space="preserve">So what you need today: a partner to play the game with,</w:t>
+        <w:t xml:space="preserve">Quindi, ecco cosa ti serve oggi: un partner con cui giocare,</w:t>
       </w:r>
     </w:p>
     <w:p>
@@ -1097,7 +1097,7 @@
           <w:sz w:val="22"/>
           <w:shd w:fill="auto" w:val="clear"/>
         </w:rPr>
-        <w:t xml:space="preserve">two small cards each saying split and steal,</w:t>
+        <w:t xml:space="preserve">due piccole carte che dicano ognuna dividi e ruba,</w:t>
       </w:r>
     </w:p>
     <w:p>
@@ -1164,7 +1164,7 @@
           <w:sz w:val="22"/>
           <w:shd w:fill="auto" w:val="clear"/>
         </w:rPr>
-        <w:t xml:space="preserve">and these can just be small bits of paper</w:t>
+        <w:t xml:space="preserve">che possono anche essere piccoli pezzi di carta</w:t>
       </w:r>
     </w:p>
     <w:p>
@@ -1231,7 +1231,7 @@
           <w:sz w:val="22"/>
           <w:shd w:fill="auto" w:val="clear"/>
         </w:rPr>
-        <w:t xml:space="preserve">and finally something to count scores with</w:t>
+        <w:t xml:space="preserve">e, infine, qualcosa con cui contare i punteggi</w:t>
       </w:r>
     </w:p>
     <w:p>
@@ -1298,7 +1298,7 @@
           <w:sz w:val="22"/>
           <w:shd w:fill="auto" w:val="clear"/>
         </w:rPr>
-        <w:t xml:space="preserve">If you have some tokens or coins or something like that,</w:t>
+        <w:t xml:space="preserve">Se hai dei gettoni o delle monete o qualcosa di simile,</w:t>
       </w:r>
     </w:p>
     <w:p>
@@ -1380,7 +1380,7 @@
           <w:sz w:val="22"/>
           <w:shd w:fill="auto" w:val="clear"/>
         </w:rPr>
-        <w:t xml:space="preserve">That would be great,</w:t>
+        <w:t xml:space="preserve">sarebbe fantastico,</w:t>
       </w:r>
     </w:p>
     <w:p>
@@ -1447,33 +1447,33 @@
           <w:sz w:val="22"/>
           <w:shd w:fill="auto" w:val="clear"/>
         </w:rPr>
-        <w:t xml:space="preserve">but if not you could just use a pen and paper to write down the</w:t>
-      </w:r>
-    </w:p>
-    <w:p>
-      <w:pPr>
-        <w:spacing w:before="0" w:after="0" w:line="240"/>
-        <w:ind w:right="0" w:left="0" w:firstLine="0"/>
-        <w:jc w:val="left"/>
-        <w:rPr>
-          <w:rFonts w:ascii="Courier New" w:hAnsi="Courier New" w:cs="Courier New" w:eastAsia="Courier New"/>
-          <w:color w:val="auto"/>
-          <w:spacing w:val="0"/>
-          <w:position w:val="0"/>
-          <w:sz w:val="22"/>
-          <w:shd w:fill="auto" w:val="clear"/>
-        </w:rPr>
-      </w:pPr>
-      <w:r>
-        <w:rPr>
-          <w:rFonts w:ascii="Courier New" w:hAnsi="Courier New" w:cs="Courier New" w:eastAsia="Courier New"/>
-          <w:color w:val="auto"/>
-          <w:spacing w:val="0"/>
-          <w:position w:val="0"/>
-          <w:sz w:val="22"/>
-          <w:shd w:fill="auto" w:val="clear"/>
-        </w:rPr>
-        <w:t xml:space="preserve">scores </w:t>
+        <w:t xml:space="preserve">altrimenti, basta usare carta e penna per annotare i</w:t>
+      </w:r>
+    </w:p>
+    <w:p>
+      <w:pPr>
+        <w:spacing w:before="0" w:after="0" w:line="240"/>
+        <w:ind w:right="0" w:left="0" w:firstLine="0"/>
+        <w:jc w:val="left"/>
+        <w:rPr>
+          <w:rFonts w:ascii="Courier New" w:hAnsi="Courier New" w:cs="Courier New" w:eastAsia="Courier New"/>
+          <w:color w:val="auto"/>
+          <w:spacing w:val="0"/>
+          <w:position w:val="0"/>
+          <w:sz w:val="22"/>
+          <w:shd w:fill="auto" w:val="clear"/>
+        </w:rPr>
+      </w:pPr>
+      <w:r>
+        <w:rPr>
+          <w:rFonts w:ascii="Courier New" w:hAnsi="Courier New" w:cs="Courier New" w:eastAsia="Courier New"/>
+          <w:color w:val="auto"/>
+          <w:spacing w:val="0"/>
+          <w:position w:val="0"/>
+          <w:sz w:val="22"/>
+          <w:shd w:fill="auto" w:val="clear"/>
+        </w:rPr>
+        <w:t xml:space="preserve">punteggi </w:t>
       </w:r>
     </w:p>
     <w:p>
@@ -1540,7 +1540,7 @@
           <w:sz w:val="22"/>
           <w:shd w:fill="auto" w:val="clear"/>
         </w:rPr>
-        <w:t xml:space="preserve">So this is what the game looks and this table is called a matrix</w:t>
+        <w:t xml:space="preserve">Quindi, ecco come appare il gioco e, questa tabella, si chiama matrice</w:t>
       </w:r>
     </w:p>
     <w:p>
@@ -1607,7 +1607,7 @@
           <w:sz w:val="22"/>
           <w:shd w:fill="auto" w:val="clear"/>
         </w:rPr>
-        <w:t xml:space="preserve">In the game there are two points to be won but who wins what is decided by the choices of the players</w:t>
+        <w:t xml:space="preserve">Nel gioco ci sono due punti da vincere, ma chi vince cosa è deciso dalle scelte dei giocatori</w:t>
       </w:r>
     </w:p>
     <w:p>
@@ -1674,7 +1674,7 @@
           <w:sz w:val="22"/>
           <w:shd w:fill="auto" w:val="clear"/>
         </w:rPr>
-        <w:t xml:space="preserve">We have our two players on the left and at the top</w:t>
+        <w:t xml:space="preserve">Abbiamo i nostri due giocatori sulla sinistra e in alto:</w:t>
       </w:r>
     </w:p>
     <w:p>
@@ -1756,7 +1756,7 @@
           <w:sz w:val="22"/>
           <w:shd w:fill="auto" w:val="clear"/>
         </w:rPr>
-        <w:t xml:space="preserve">The red player and the blue player</w:t>
+        <w:t xml:space="preserve">il giocatore rosso e il giocatore blu;</w:t>
       </w:r>
     </w:p>
     <w:p>
@@ -1823,7 +1823,7 @@
           <w:sz w:val="22"/>
           <w:shd w:fill="auto" w:val="clear"/>
         </w:rPr>
-        <w:t xml:space="preserve">each player has two options shown next to them, split or steal</w:t>
+        <w:t xml:space="preserve">ogni giocatore ha due opzioni, una affianco all'altra, dividere o rubare</w:t>
       </w:r>
     </w:p>
     <w:p>
@@ -1890,7 +1890,7 @@
           <w:sz w:val="22"/>
           <w:shd w:fill="auto" w:val="clear"/>
         </w:rPr>
-        <w:t xml:space="preserve">Since two players have two choices each there are four outcomes in total</w:t>
+        <w:t xml:space="preserve">Poiché i due giocatori hanno due scelte l'uno, ci sono quattro risultati in tutto</w:t>
       </w:r>
     </w:p>
     <w:p>
@@ -1957,7 +1957,7 @@
           <w:sz w:val="22"/>
           <w:shd w:fill="auto" w:val="clear"/>
         </w:rPr>
-        <w:t xml:space="preserve">and they are all shown in the table in each section</w:t>
+        <w:t xml:space="preserve">e sono tutti mostrati nella tabella in ogni sezione</w:t>
       </w:r>
     </w:p>
     <w:p>
@@ -2024,7 +2024,7 @@
           <w:sz w:val="22"/>
           <w:shd w:fill="auto" w:val="clear"/>
         </w:rPr>
-        <w:t xml:space="preserve">The red number is the number of points won by the red player</w:t>
+        <w:t xml:space="preserve">Il numero rosso è il numero di punti vinto dal giocatore rosso,</w:t>
       </w:r>
     </w:p>
     <w:p>
@@ -2091,7 +2091,7 @@
           <w:sz w:val="22"/>
           <w:shd w:fill="auto" w:val="clear"/>
         </w:rPr>
-        <w:t xml:space="preserve">and the blue number is the number of points won by the blue player</w:t>
+        <w:t xml:space="preserve">il numero blu è il numero di punti vinto dal giocatore blu</w:t>
       </w:r>
     </w:p>
     <w:p>
@@ -2158,7 +2158,7 @@
           <w:sz w:val="22"/>
           <w:shd w:fill="auto" w:val="clear"/>
         </w:rPr>
-        <w:t xml:space="preserve">for example</w:t>
+        <w:t xml:space="preserve">ad esempio</w:t>
       </w:r>
     </w:p>
     <w:p>
@@ -2225,7 +2225,7 @@
           <w:sz w:val="22"/>
           <w:shd w:fill="auto" w:val="clear"/>
         </w:rPr>
-        <w:t xml:space="preserve">if both players choose to split</w:t>
+        <w:t xml:space="preserve">se entrambi i giocatori decidono di dividere</w:t>
       </w:r>
     </w:p>
     <w:p>
@@ -2292,7 +2292,7 @@
           <w:sz w:val="22"/>
           <w:shd w:fill="auto" w:val="clear"/>
         </w:rPr>
-        <w:t xml:space="preserve">we would end up with the top left outcome</w:t>
+        <w:t xml:space="preserve">finiremmo con il risultato in alto a sinistra</w:t>
       </w:r>
     </w:p>
     <w:p>
@@ -2359,7 +2359,7 @@
           <w:sz w:val="22"/>
           <w:shd w:fill="auto" w:val="clear"/>
         </w:rPr>
-        <w:t xml:space="preserve">and the players would split the two points to earn one point each</w:t>
+        <w:t xml:space="preserve">e i giocatori dividerebbero i due punti per ottenere un punto ciascuno.</w:t>
       </w:r>
     </w:p>
     <w:p>
@@ -2426,7 +2426,7 @@
           <w:sz w:val="22"/>
           <w:shd w:fill="auto" w:val="clear"/>
         </w:rPr>
-        <w:t xml:space="preserve">However if the red player wanted to split</w:t>
+        <w:t xml:space="preserve">Tuttavia, se il giocatore rosso avesse voluto dividere</w:t>
       </w:r>
     </w:p>
     <w:p>
@@ -2493,7 +2493,7 @@
           <w:sz w:val="22"/>
           <w:shd w:fill="auto" w:val="clear"/>
         </w:rPr>
-        <w:t xml:space="preserve">But the blue player chose to steal the blue player would steal the red player's point and earn two points</w:t>
+        <w:t xml:space="preserve">ma il giocatore blu avesse scelto di rubare, il giocatore blu avrebbe rubato il punto del giocatore rosso e vinto due punti;</w:t>
       </w:r>
     </w:p>
     <w:p>
@@ -2560,7 +2560,7 @@
           <w:sz w:val="22"/>
           <w:shd w:fill="auto" w:val="clear"/>
         </w:rPr>
-        <w:t xml:space="preserve">while the red player wins nothing</w:t>
+        <w:t xml:space="preserve">mentre il giocatore rosso non vince nulla</w:t>
       </w:r>
     </w:p>
     <w:p>
@@ -2627,7 +2627,7 @@
           <w:sz w:val="22"/>
           <w:shd w:fill="auto" w:val="clear"/>
         </w:rPr>
-        <w:t xml:space="preserve">The opposite happens if the blue player splits and the red player steals</w:t>
+        <w:t xml:space="preserve">L'opposto si verifica se il giocatore blu divide e quello rosso ruba,</w:t>
       </w:r>
     </w:p>
     <w:p>
@@ -2694,7 +2694,7 @@
           <w:sz w:val="22"/>
           <w:shd w:fill="auto" w:val="clear"/>
         </w:rPr>
-        <w:t xml:space="preserve">but if both players try and steal</w:t>
+        <w:t xml:space="preserve">ma se entrambi provano a rubare</w:t>
       </w:r>
     </w:p>
     <w:p>
@@ -2761,7 +2761,7 @@
           <w:sz w:val="22"/>
           <w:shd w:fill="auto" w:val="clear"/>
         </w:rPr>
-        <w:t xml:space="preserve">it doesn't work and no one wins the points so both players end up with nothing</w:t>
+        <w:t xml:space="preserve">non funziona, e nessuno vince i punti, quindi entrambi i giocatori finiscono senza niente.</w:t>
       </w:r>
     </w:p>
     <w:p>
@@ -2828,7 +2828,7 @@
           <w:sz w:val="22"/>
           <w:shd w:fill="auto" w:val="clear"/>
         </w:rPr>
-        <w:t xml:space="preserve">Now it's your turn get ready to play split or steal with your partner</w:t>
+        <w:t xml:space="preserve">Ora tocca a te, preparati a giocare a dividi o ruba con il tuo partner.</w:t>
       </w:r>
     </w:p>
     <w:p>
@@ -2895,7 +2895,7 @@
           <w:sz w:val="22"/>
           <w:shd w:fill="auto" w:val="clear"/>
         </w:rPr>
-        <w:t xml:space="preserve">First talk to your partner for a couple of minutes about what choice you're going to make</w:t>
+        <w:t xml:space="preserve">Prima, parla con il tuo partner per qualche minuto su quale scelta effettuerai.</w:t>
       </w:r>
     </w:p>
     <w:p>
@@ -2962,7 +2962,7 @@
           <w:sz w:val="22"/>
           <w:shd w:fill="auto" w:val="clear"/>
         </w:rPr>
-        <w:t xml:space="preserve">Remember, the person with the most points wins</w:t>
+        <w:t xml:space="preserve">Ricorda, la persona con più punti vince</w:t>
       </w:r>
     </w:p>
     <w:p>
@@ -3029,7 +3029,7 @@
           <w:sz w:val="22"/>
           <w:shd w:fill="auto" w:val="clear"/>
         </w:rPr>
-        <w:t xml:space="preserve">You are allowed to lie to your partner then secretly choose split or steal</w:t>
+        <w:t xml:space="preserve">Puoi mentire al tuo partner e poi scegliere di dividere o rubare in segreto</w:t>
       </w:r>
     </w:p>
     <w:p>
@@ -3096,7 +3096,7 @@
           <w:sz w:val="22"/>
           <w:shd w:fill="auto" w:val="clear"/>
         </w:rPr>
-        <w:t xml:space="preserve">and place the card you have chosen face down so your partner can't see it</w:t>
+        <w:t xml:space="preserve">e posiziona la carta che hai scelto a faccia in giù, così che il tuo partner non possa vederla.</w:t>
       </w:r>
     </w:p>
     <w:p>
@@ -3163,7 +3163,7 @@
           <w:sz w:val="22"/>
           <w:shd w:fill="auto" w:val="clear"/>
         </w:rPr>
-        <w:t xml:space="preserve">Finally reveal your choices and work out your scores</w:t>
+        <w:t xml:space="preserve">Infine, rivela le tue scelte e calcola i tuoi punteggi</w:t>
       </w:r>
     </w:p>
     <w:p>
@@ -3230,7 +3230,7 @@
           <w:sz w:val="22"/>
           <w:shd w:fill="auto" w:val="clear"/>
         </w:rPr>
-        <w:t xml:space="preserve">Play the game once with your partner</w:t>
+        <w:t xml:space="preserve">Gioca una volta con il tuo partner;</w:t>
       </w:r>
     </w:p>
     <w:p>
@@ -3297,7 +3297,7 @@
           <w:sz w:val="22"/>
           <w:shd w:fill="auto" w:val="clear"/>
         </w:rPr>
-        <w:t xml:space="preserve">Pause the video now</w:t>
+        <w:t xml:space="preserve">ora, interrompi il video.</w:t>
       </w:r>
     </w:p>
     <w:p>
@@ -3364,7 +3364,7 @@
           <w:sz w:val="22"/>
           <w:shd w:fill="auto" w:val="clear"/>
         </w:rPr>
-        <w:t xml:space="preserve">How did it go? </w:t>
+        <w:t xml:space="preserve">Com'è andata? </w:t>
       </w:r>
     </w:p>
     <w:p>
@@ -3431,7 +3431,7 @@
           <w:sz w:val="22"/>
           <w:shd w:fill="auto" w:val="clear"/>
         </w:rPr>
-        <w:t xml:space="preserve">Did you get the number of points you were hoping for?</w:t>
+        <w:t xml:space="preserve">Hai ricevuto il numero di punti che speravi?</w:t>
       </w:r>
     </w:p>
     <w:p>
@@ -3498,7 +3498,7 @@
           <w:sz w:val="22"/>
           <w:shd w:fill="auto" w:val="clear"/>
         </w:rPr>
-        <w:t xml:space="preserve">did you and your partner tell the truth to each other?</w:t>
+        <w:t xml:space="preserve">Tu e il tuo partner vi siete detti la verità?</w:t>
       </w:r>
     </w:p>
     <w:p>
@@ -3565,7 +3565,7 @@
           <w:sz w:val="22"/>
           <w:shd w:fill="auto" w:val="clear"/>
         </w:rPr>
-        <w:t xml:space="preserve">Let's think about why the result might have been different to what you expected</w:t>
+        <w:t xml:space="preserve">Pensiamo al perché il risultato potrebbe esser stato differente da quanto ti aspettavi</w:t>
       </w:r>
     </w:p>
     <w:p>
@@ -3632,7 +3632,7 @@
           <w:sz w:val="22"/>
           <w:shd w:fill="auto" w:val="clear"/>
         </w:rPr>
-        <w:t xml:space="preserve">Imagine you are the red player your opponent</w:t>
+        <w:t xml:space="preserve">Immagina di essere il giocatore rosso, tuo avversario.</w:t>
       </w:r>
     </w:p>
     <w:p>
@@ -3699,7 +3699,7 @@
           <w:sz w:val="22"/>
           <w:shd w:fill="auto" w:val="clear"/>
         </w:rPr>
-        <w:t xml:space="preserve">The blue player has two choices split or steal </w:t>
+        <w:t xml:space="preserve">Il giocatore blu ha due scelte: dividere o rubare; </w:t>
       </w:r>
     </w:p>
     <w:p>
@@ -3766,7 +3766,7 @@
           <w:sz w:val="22"/>
           <w:shd w:fill="auto" w:val="clear"/>
         </w:rPr>
-        <w:t xml:space="preserve">if blue chooses split</w:t>
+        <w:t xml:space="preserve">se il blu sceglie di dividere</w:t>
       </w:r>
     </w:p>
     <w:p>
@@ -3833,7 +3833,7 @@
           <w:sz w:val="22"/>
           <w:shd w:fill="auto" w:val="clear"/>
         </w:rPr>
-        <w:t xml:space="preserve">you could either choose split and win one point</w:t>
+        <w:t xml:space="preserve">potresti scegliere di dividere e vincere un punto</w:t>
       </w:r>
     </w:p>
     <w:p>
@@ -3900,7 +3900,7 @@
           <w:sz w:val="22"/>
           <w:shd w:fill="auto" w:val="clear"/>
         </w:rPr>
-        <w:t xml:space="preserve">or you could choose steal and win two points</w:t>
+        <w:t xml:space="preserve">o di rubare e vincerne due.</w:t>
       </w:r>
     </w:p>
     <w:p>
@@ -3967,7 +3967,7 @@
           <w:sz w:val="22"/>
           <w:shd w:fill="auto" w:val="clear"/>
         </w:rPr>
-        <w:t xml:space="preserve">two points is better than one so you would choose steal</w:t>
+        <w:t xml:space="preserve">Due punti sono meglio di uno quindi sceglieresti di rubare</w:t>
       </w:r>
     </w:p>
     <w:p>
@@ -4034,7 +4034,7 @@
           <w:sz w:val="22"/>
           <w:shd w:fill="auto" w:val="clear"/>
         </w:rPr>
-        <w:t xml:space="preserve">What if the blue player chose steal?</w:t>
+        <w:t xml:space="preserve">E se il giocatore blu avesse scelto di rubare?</w:t>
       </w:r>
     </w:p>
     <w:p>
@@ -4101,7 +4101,7 @@
           <w:sz w:val="22"/>
           <w:shd w:fill="auto" w:val="clear"/>
         </w:rPr>
-        <w:t xml:space="preserve">If you choose split you get zero and if you choose steal you also get zero</w:t>
+        <w:t xml:space="preserve">Se scegli di dividere ottieni zero e se scegli di rubare, ottieni comunque zero.</w:t>
       </w:r>
     </w:p>
     <w:p>
@@ -4168,7 +4168,7 @@
           <w:sz w:val="22"/>
           <w:shd w:fill="auto" w:val="clear"/>
         </w:rPr>
-        <w:t xml:space="preserve">So it doesn't really matter what you choose</w:t>
+        <w:t xml:space="preserve">Quindi non importa davvero cosa scegli</w:t>
       </w:r>
     </w:p>
     <w:p>
@@ -4235,7 +4235,7 @@
           <w:sz w:val="22"/>
           <w:shd w:fill="auto" w:val="clear"/>
         </w:rPr>
-        <w:t xml:space="preserve">But let's assume you prefer to steal so you don't give your opponent any points</w:t>
+        <w:t xml:space="preserve">Ma presumiamo che preferisci rubare, così da non dare alcun punto al tuo avversario.</w:t>
       </w:r>
     </w:p>
     <w:p>
@@ -4302,7 +4302,7 @@
           <w:sz w:val="22"/>
           <w:shd w:fill="auto" w:val="clear"/>
         </w:rPr>
-        <w:t xml:space="preserve">As we have seen no matter what your opponent does</w:t>
+        <w:t xml:space="preserve">Come abbiamo visto, non importa cosa il tuo avversario faccia,</w:t>
       </w:r>
     </w:p>
     <w:p>
@@ -4369,7 +4369,7 @@
           <w:sz w:val="22"/>
           <w:shd w:fill="auto" w:val="clear"/>
         </w:rPr>
-        <w:t xml:space="preserve">split is never the best choice this means steal is called a weakly dominant strategy</w:t>
+        <w:t xml:space="preserve">dividere non è mai la scelta migliore; questo significa che rubare è una strategia debolmente dominante.</w:t>
       </w:r>
     </w:p>
     <w:p>

</xml_diff>